<commit_message>
Reorganização da 1º diagramação
Reorganizada a 1º diagramação do projeto
</commit_message>
<xml_diff>
--- a/Diagramacao/Diagramacao 1.docx
+++ b/Diagramacao/Diagramacao 1.docx
@@ -22,7 +22,6 @@
     </w:p>
     <w:p>
       <w:pPr>
-        <w:jc w:val="both"/>
         <w:rPr>
           <w:rFonts w:eastAsia="Times New Roman" w:cs="Times New Roman"/>
           <w:sz w:val="28"/>
@@ -47,7 +46,6 @@
     </w:p>
     <w:p>
       <w:pPr>
-        <w:jc w:val="both"/>
         <w:rPr>
           <w:rFonts w:eastAsia="Times New Roman" w:cs="Times New Roman"/>
           <w:sz w:val="28"/>
@@ -72,7 +70,6 @@
     </w:p>
     <w:p>
       <w:pPr>
-        <w:jc w:val="both"/>
         <w:rPr>
           <w:rFonts w:eastAsia="Times New Roman" w:cs="Times New Roman"/>
           <w:sz w:val="28"/>
@@ -106,7 +103,6 @@
     </w:p>
     <w:p>
       <w:pPr>
-        <w:jc w:val="both"/>
         <w:rPr>
           <w:rFonts w:eastAsia="Times New Roman" w:cs="Times New Roman"/>
           <w:sz w:val="28"/>
@@ -131,7 +127,6 @@
     </w:p>
     <w:p>
       <w:pPr>
-        <w:jc w:val="both"/>
         <w:rPr>
           <w:rFonts w:eastAsia="Times New Roman" w:cs="Times New Roman"/>
           <w:sz w:val="28"/>
@@ -164,7 +159,6 @@
     </w:p>
     <w:p>
       <w:pPr>
-        <w:jc w:val="both"/>
         <w:rPr>
           <w:rFonts w:eastAsia="Times New Roman" w:cs="Times New Roman"/>
           <w:sz w:val="28"/>
@@ -189,7 +183,6 @@
     </w:p>
     <w:p>
       <w:pPr>
-        <w:jc w:val="both"/>
         <w:rPr>
           <w:rFonts w:eastAsia="Times New Roman" w:cs="Times New Roman"/>
           <w:b/>
@@ -209,7 +202,6 @@
     </w:p>
     <w:p>
       <w:pPr>
-        <w:jc w:val="both"/>
         <w:rPr>
           <w:rFonts w:eastAsia="Times New Roman" w:cs="Times New Roman"/>
           <w:sz w:val="28"/>
@@ -225,7 +217,6 @@
     </w:p>
     <w:p>
       <w:pPr>
-        <w:jc w:val="both"/>
         <w:rPr>
           <w:rFonts w:eastAsia="Times New Roman" w:cs="Times New Roman"/>
           <w:b/>
@@ -248,7 +239,6 @@
           <w:numId w:val="1"/>
         </w:numPr>
         <w:ind w:left="360" w:hanging="360"/>
-        <w:jc w:val="both"/>
         <w:rPr>
           <w:rFonts w:eastAsia="Times New Roman" w:cs="Times New Roman"/>
           <w:b/>
@@ -271,7 +261,6 @@
           <w:numId w:val="2"/>
         </w:numPr>
         <w:ind w:left="360" w:hanging="360"/>
-        <w:jc w:val="both"/>
         <w:rPr>
           <w:rFonts w:eastAsia="Times New Roman" w:cs="Times New Roman"/>
           <w:sz w:val="28"/>
@@ -292,26 +281,24 @@
           <w:numId w:val="2"/>
         </w:numPr>
         <w:ind w:left="360" w:hanging="360"/>
-        <w:jc w:val="both"/>
-        <w:rPr>
-          <w:rFonts w:eastAsia="Times New Roman" w:cs="Times New Roman"/>
-          <w:sz w:val="28"/>
-        </w:rPr>
-      </w:pPr>
-      <w:r>
-        <w:rPr>
-          <w:rFonts w:eastAsia="Times New Roman" w:cs="Times New Roman"/>
-          <w:sz w:val="28"/>
-        </w:rPr>
-        <w:t>O sistema exibe a tela de cadastro de funcionários</w:t>
-      </w:r>
-      <w:proofErr w:type="gramStart"/>
-      <w:r>
-        <w:rPr>
-          <w:rFonts w:eastAsia="Times New Roman" w:cs="Times New Roman"/>
-          <w:sz w:val="28"/>
-        </w:rPr>
-        <w:t xml:space="preserve">  </w:t>
+        <w:rPr>
+          <w:rFonts w:eastAsia="Times New Roman" w:cs="Times New Roman"/>
+          <w:sz w:val="28"/>
+        </w:rPr>
+      </w:pPr>
+      <w:r>
+        <w:rPr>
+          <w:rFonts w:eastAsia="Times New Roman" w:cs="Times New Roman"/>
+          <w:sz w:val="28"/>
+        </w:rPr>
+        <w:t>O sistema exibe a te</w:t>
+      </w:r>
+      <w:r>
+        <w:rPr>
+          <w:rFonts w:eastAsia="Times New Roman" w:cs="Times New Roman"/>
+          <w:sz w:val="28"/>
+        </w:rPr>
+        <w:t>la de cadastro de funcionários</w:t>
       </w:r>
     </w:p>
     <w:p>
@@ -321,13 +308,11 @@
           <w:numId w:val="2"/>
         </w:numPr>
         <w:ind w:left="360" w:hanging="360"/>
-        <w:jc w:val="both"/>
-        <w:rPr>
-          <w:rFonts w:eastAsia="Times New Roman" w:cs="Times New Roman"/>
-          <w:sz w:val="28"/>
-        </w:rPr>
-      </w:pPr>
-      <w:proofErr w:type="gramEnd"/>
+        <w:rPr>
+          <w:rFonts w:eastAsia="Times New Roman" w:cs="Times New Roman"/>
+          <w:sz w:val="28"/>
+        </w:rPr>
+      </w:pPr>
       <w:r>
         <w:rPr>
           <w:rFonts w:eastAsia="Times New Roman" w:cs="Times New Roman"/>
@@ -342,8 +327,7 @@
           <w:ilvl w:val="0"/>
           <w:numId w:val="2"/>
         </w:numPr>
-        <w:ind w:left="720" w:hanging="360"/>
-        <w:jc w:val="both"/>
+        <w:ind w:left="426" w:hanging="426"/>
         <w:rPr>
           <w:rFonts w:eastAsia="Times New Roman" w:cs="Times New Roman"/>
           <w:sz w:val="28"/>
@@ -363,8 +347,7 @@
           <w:ilvl w:val="0"/>
           <w:numId w:val="2"/>
         </w:numPr>
-        <w:ind w:left="720" w:hanging="360"/>
-        <w:jc w:val="both"/>
+        <w:ind w:left="426" w:hanging="426"/>
         <w:rPr>
           <w:rFonts w:eastAsia="Times New Roman" w:cs="Times New Roman"/>
           <w:sz w:val="28"/>
@@ -384,8 +367,7 @@
           <w:ilvl w:val="0"/>
           <w:numId w:val="3"/>
         </w:numPr>
-        <w:ind w:left="720" w:hanging="360"/>
-        <w:jc w:val="both"/>
+        <w:ind w:left="426" w:hanging="426"/>
         <w:rPr>
           <w:rFonts w:eastAsia="Times New Roman" w:cs="Times New Roman"/>
           <w:b/>
@@ -408,7 +390,6 @@
           <w:numId w:val="4"/>
         </w:numPr>
         <w:ind w:left="360" w:hanging="360"/>
-        <w:jc w:val="both"/>
         <w:rPr>
           <w:rFonts w:eastAsia="Times New Roman" w:cs="Times New Roman"/>
           <w:sz w:val="28"/>
@@ -429,7 +410,6 @@
           <w:numId w:val="4"/>
         </w:numPr>
         <w:ind w:left="360" w:hanging="360"/>
-        <w:jc w:val="both"/>
         <w:rPr>
           <w:rFonts w:eastAsia="Times New Roman" w:cs="Times New Roman"/>
           <w:sz w:val="28"/>
@@ -450,7 +430,6 @@
           <w:numId w:val="4"/>
         </w:numPr>
         <w:ind w:left="360" w:hanging="360"/>
-        <w:jc w:val="both"/>
         <w:rPr>
           <w:rFonts w:eastAsia="Times New Roman" w:cs="Times New Roman"/>
           <w:sz w:val="28"/>
@@ -471,18 +450,31 @@
           <w:numId w:val="4"/>
         </w:numPr>
         <w:ind w:left="360" w:hanging="360"/>
-        <w:jc w:val="both"/>
-        <w:rPr>
-          <w:rFonts w:eastAsia="Times New Roman" w:cs="Times New Roman"/>
-          <w:sz w:val="28"/>
-        </w:rPr>
-      </w:pPr>
-      <w:r>
-        <w:rPr>
-          <w:rFonts w:eastAsia="Times New Roman" w:cs="Times New Roman"/>
-          <w:sz w:val="28"/>
-        </w:rPr>
-        <w:t>Sistema exibe a tela de cadastros para o usuário;</w:t>
+        <w:rPr>
+          <w:rFonts w:eastAsia="Times New Roman" w:cs="Times New Roman"/>
+          <w:sz w:val="28"/>
+        </w:rPr>
+      </w:pPr>
+      <w:r>
+        <w:rPr>
+          <w:rFonts w:eastAsia="Times New Roman" w:cs="Times New Roman"/>
+          <w:sz w:val="28"/>
+        </w:rPr>
+        <w:t xml:space="preserve">Sistema exibe a tela de cadastros para </w:t>
+      </w:r>
+      <w:r>
+        <w:rPr>
+          <w:rFonts w:eastAsia="Times New Roman" w:cs="Times New Roman"/>
+          <w:sz w:val="28"/>
+        </w:rPr>
+        <w:t>os funcionários</w:t>
+      </w:r>
+      <w:r>
+        <w:rPr>
+          <w:rFonts w:eastAsia="Times New Roman" w:cs="Times New Roman"/>
+          <w:sz w:val="28"/>
+        </w:rPr>
+        <w:t>;</w:t>
       </w:r>
     </w:p>
     <w:p>
@@ -492,7 +484,6 @@
           <w:numId w:val="4"/>
         </w:numPr>
         <w:ind w:left="360" w:hanging="360"/>
-        <w:jc w:val="both"/>
         <w:rPr>
           <w:rFonts w:eastAsia="Times New Roman" w:cs="Times New Roman"/>
           <w:sz w:val="28"/>
@@ -514,7 +505,6 @@
           <w:numId w:val="5"/>
         </w:numPr>
         <w:ind w:left="360" w:hanging="360"/>
-        <w:jc w:val="both"/>
         <w:rPr>
           <w:rFonts w:eastAsia="Times New Roman" w:cs="Times New Roman"/>
           <w:sz w:val="28"/>
@@ -528,29 +518,603 @@
         </w:rPr>
         <w:t>Excluir um funcionário</w:t>
       </w:r>
-    </w:p>
-    <w:p>
-      <w:pPr>
-        <w:numPr>
-          <w:ilvl w:val="0"/>
-          <w:numId w:val="5"/>
-        </w:numPr>
-        <w:ind w:left="360" w:hanging="360"/>
-        <w:jc w:val="both"/>
-        <w:rPr>
-          <w:rFonts w:eastAsia="Times New Roman" w:cs="Times New Roman"/>
-          <w:sz w:val="28"/>
-        </w:rPr>
-      </w:pPr>
+      <w:r>
+        <w:rPr>
+          <w:rFonts w:eastAsia="Times New Roman" w:cs="Times New Roman"/>
+          <w:b/>
+          <w:sz w:val="28"/>
+        </w:rPr>
+        <w:t>:</w:t>
+      </w:r>
+    </w:p>
+    <w:p>
+      <w:pPr>
+        <w:numPr>
+          <w:ilvl w:val="0"/>
+          <w:numId w:val="10"/>
+        </w:numPr>
+        <w:ind w:left="360" w:hanging="360"/>
+        <w:rPr>
+          <w:rFonts w:eastAsia="Times New Roman" w:cs="Times New Roman"/>
+          <w:sz w:val="28"/>
+        </w:rPr>
+      </w:pPr>
+      <w:r>
+        <w:rPr>
+          <w:rFonts w:eastAsia="Times New Roman" w:cs="Times New Roman"/>
+          <w:sz w:val="28"/>
+        </w:rPr>
+        <w:t xml:space="preserve">O Administrador seleciona um </w:t>
+      </w:r>
+      <w:r>
+        <w:rPr>
+          <w:rFonts w:eastAsia="Times New Roman" w:cs="Times New Roman"/>
+          <w:sz w:val="28"/>
+        </w:rPr>
+        <w:t>funcionário e marca “exclusão”</w:t>
+      </w:r>
+    </w:p>
+    <w:p>
+      <w:pPr>
+        <w:numPr>
+          <w:ilvl w:val="0"/>
+          <w:numId w:val="10"/>
+        </w:numPr>
+        <w:ind w:left="360" w:hanging="360"/>
+        <w:rPr>
+          <w:rFonts w:eastAsia="Times New Roman" w:cs="Times New Roman"/>
+          <w:sz w:val="28"/>
+        </w:rPr>
+      </w:pPr>
+      <w:r>
+        <w:rPr>
+          <w:rFonts w:eastAsia="Times New Roman" w:cs="Times New Roman"/>
+          <w:sz w:val="28"/>
+        </w:rPr>
+        <w:t>O sistema mostra alerta de confirmação de exclusão para o usuário; [A3</w:t>
+      </w:r>
       <w:proofErr w:type="gramStart"/>
       <w:r>
         <w:rPr>
           <w:rFonts w:eastAsia="Times New Roman" w:cs="Times New Roman"/>
           <w:sz w:val="28"/>
         </w:rPr>
-        <w:t>O Administrador seleciona um funcionário e marca ''exclusão"</w:t>
+        <w:t>]</w:t>
       </w:r>
       <w:proofErr w:type="gramEnd"/>
+    </w:p>
+    <w:p>
+      <w:pPr>
+        <w:numPr>
+          <w:ilvl w:val="0"/>
+          <w:numId w:val="10"/>
+        </w:numPr>
+        <w:ind w:left="360" w:hanging="360"/>
+        <w:rPr>
+          <w:rFonts w:eastAsia="Times New Roman" w:cs="Times New Roman"/>
+          <w:sz w:val="28"/>
+        </w:rPr>
+      </w:pPr>
+      <w:r>
+        <w:rPr>
+          <w:rFonts w:eastAsia="Times New Roman" w:cs="Times New Roman"/>
+          <w:sz w:val="28"/>
+        </w:rPr>
+        <w:t>O Administrador seleciona "continuar"</w:t>
+      </w:r>
+    </w:p>
+    <w:p>
+      <w:pPr>
+        <w:numPr>
+          <w:ilvl w:val="0"/>
+          <w:numId w:val="10"/>
+        </w:numPr>
+        <w:ind w:left="360" w:hanging="360"/>
+        <w:rPr>
+          <w:rFonts w:eastAsia="Times New Roman" w:cs="Times New Roman"/>
+          <w:sz w:val="28"/>
+        </w:rPr>
+      </w:pPr>
+      <w:proofErr w:type="gramStart"/>
+      <w:r>
+        <w:rPr>
+          <w:rFonts w:eastAsia="Times New Roman" w:cs="Times New Roman"/>
+          <w:sz w:val="28"/>
+        </w:rPr>
+        <w:t>O sistema excluí</w:t>
+      </w:r>
+      <w:proofErr w:type="gramEnd"/>
+      <w:r>
+        <w:rPr>
+          <w:rFonts w:eastAsia="Times New Roman" w:cs="Times New Roman"/>
+          <w:sz w:val="28"/>
+        </w:rPr>
+        <w:t xml:space="preserve"> o cadastro do funcionário [A4]</w:t>
+      </w:r>
+    </w:p>
+    <w:p>
+      <w:pPr>
+        <w:numPr>
+          <w:ilvl w:val="0"/>
+          <w:numId w:val="10"/>
+        </w:numPr>
+        <w:ind w:left="360" w:hanging="360"/>
+        <w:rPr>
+          <w:rFonts w:eastAsia="Times New Roman" w:cs="Times New Roman"/>
+          <w:sz w:val="28"/>
+        </w:rPr>
+      </w:pPr>
+      <w:r>
+        <w:rPr>
+          <w:rFonts w:eastAsia="Times New Roman" w:cs="Times New Roman"/>
+          <w:sz w:val="28"/>
+        </w:rPr>
+        <w:t>O sistema volta para a tela de pesquisa de funcionários</w:t>
+      </w:r>
+    </w:p>
+    <w:p>
+      <w:pPr>
+        <w:numPr>
+          <w:ilvl w:val="0"/>
+          <w:numId w:val="10"/>
+        </w:numPr>
+        <w:ind w:left="360" w:hanging="360"/>
+        <w:rPr>
+          <w:rFonts w:eastAsia="Times New Roman" w:cs="Times New Roman"/>
+          <w:sz w:val="28"/>
+        </w:rPr>
+      </w:pPr>
+      <w:r>
+        <w:rPr>
+          <w:rFonts w:eastAsia="Times New Roman" w:cs="Times New Roman"/>
+          <w:sz w:val="28"/>
+        </w:rPr>
+        <w:t xml:space="preserve"> Fim do caso de uso</w:t>
+      </w:r>
+    </w:p>
+    <w:p>
+      <w:pPr>
+        <w:rPr>
+          <w:rFonts w:eastAsia="Times New Roman" w:cs="Times New Roman"/>
+          <w:b/>
+          <w:sz w:val="28"/>
+          <w:u w:val="single"/>
+        </w:rPr>
+      </w:pPr>
+      <w:r>
+        <w:rPr>
+          <w:rFonts w:eastAsia="Times New Roman" w:cs="Times New Roman"/>
+          <w:b/>
+          <w:sz w:val="28"/>
+          <w:u w:val="single"/>
+        </w:rPr>
+        <w:t>Fluxos Alternativos:</w:t>
+      </w:r>
+    </w:p>
+    <w:p>
+      <w:pPr>
+        <w:rPr>
+          <w:rFonts w:eastAsia="Times New Roman" w:cs="Times New Roman"/>
+          <w:b/>
+          <w:sz w:val="28"/>
+        </w:rPr>
+      </w:pPr>
+      <w:r>
+        <w:rPr>
+          <w:rFonts w:eastAsia="Times New Roman" w:cs="Times New Roman"/>
+          <w:b/>
+          <w:sz w:val="28"/>
+        </w:rPr>
+        <w:t>A1. Falta de dados</w:t>
+      </w:r>
+    </w:p>
+    <w:p>
+      <w:pPr>
+        <w:numPr>
+          <w:ilvl w:val="0"/>
+          <w:numId w:val="6"/>
+        </w:numPr>
+        <w:ind w:left="426" w:hanging="426"/>
+        <w:rPr>
+          <w:rFonts w:eastAsia="Times New Roman" w:cs="Times New Roman"/>
+          <w:sz w:val="28"/>
+        </w:rPr>
+      </w:pPr>
+      <w:r>
+        <w:rPr>
+          <w:rFonts w:eastAsia="Times New Roman" w:cs="Times New Roman"/>
+          <w:sz w:val="28"/>
+        </w:rPr>
+        <w:t>O sistema informa que algum item obrigatório do cadastro não for informado</w:t>
+      </w:r>
+    </w:p>
+    <w:p>
+      <w:pPr>
+        <w:numPr>
+          <w:ilvl w:val="0"/>
+          <w:numId w:val="6"/>
+        </w:numPr>
+        <w:ind w:left="426" w:hanging="426"/>
+        <w:rPr>
+          <w:rFonts w:eastAsia="Times New Roman" w:cs="Times New Roman"/>
+          <w:sz w:val="28"/>
+        </w:rPr>
+      </w:pPr>
+      <w:r>
+        <w:rPr>
+          <w:rFonts w:eastAsia="Times New Roman" w:cs="Times New Roman"/>
+          <w:sz w:val="28"/>
+        </w:rPr>
+        <w:t xml:space="preserve">O Sistema informa ao usuário estes itens </w:t>
+      </w:r>
+    </w:p>
+    <w:p>
+      <w:pPr>
+        <w:numPr>
+          <w:ilvl w:val="0"/>
+          <w:numId w:val="6"/>
+        </w:numPr>
+        <w:ind w:left="360" w:hanging="360"/>
+        <w:rPr>
+          <w:rFonts w:eastAsia="Times New Roman" w:cs="Times New Roman"/>
+          <w:sz w:val="28"/>
+        </w:rPr>
+      </w:pPr>
+      <w:r>
+        <w:rPr>
+          <w:rFonts w:eastAsia="Times New Roman" w:cs="Times New Roman"/>
+          <w:sz w:val="28"/>
+        </w:rPr>
+        <w:t xml:space="preserve">O sistema </w:t>
+      </w:r>
+      <w:r>
+        <w:rPr>
+          <w:rFonts w:eastAsia="Times New Roman" w:cs="Times New Roman"/>
+          <w:sz w:val="28"/>
+        </w:rPr>
+        <w:t>retorna para a tela de cadastro</w:t>
+      </w:r>
+    </w:p>
+    <w:p>
+      <w:pPr>
+        <w:numPr>
+          <w:ilvl w:val="0"/>
+          <w:numId w:val="6"/>
+        </w:numPr>
+        <w:ind w:left="360" w:hanging="360"/>
+        <w:rPr>
+          <w:rFonts w:eastAsia="Times New Roman" w:cs="Times New Roman"/>
+          <w:sz w:val="28"/>
+        </w:rPr>
+      </w:pPr>
+      <w:r>
+        <w:rPr>
+          <w:rFonts w:eastAsia="Times New Roman" w:cs="Times New Roman"/>
+          <w:sz w:val="28"/>
+        </w:rPr>
+        <w:t xml:space="preserve">Volta para passo </w:t>
+      </w:r>
+      <w:proofErr w:type="gramStart"/>
+      <w:r>
+        <w:rPr>
+          <w:rFonts w:eastAsia="Times New Roman" w:cs="Times New Roman"/>
+          <w:sz w:val="28"/>
+        </w:rPr>
+        <w:t>2</w:t>
+      </w:r>
+      <w:proofErr w:type="gramEnd"/>
+      <w:r>
+        <w:rPr>
+          <w:rFonts w:eastAsia="Times New Roman" w:cs="Times New Roman"/>
+          <w:sz w:val="28"/>
+        </w:rPr>
+        <w:t xml:space="preserve"> do Fluxo Principal</w:t>
+      </w:r>
+    </w:p>
+    <w:p>
+      <w:pPr>
+        <w:rPr>
+          <w:rFonts w:eastAsia="Times New Roman" w:cs="Times New Roman"/>
+          <w:b/>
+          <w:sz w:val="28"/>
+        </w:rPr>
+      </w:pPr>
+      <w:r>
+        <w:rPr>
+          <w:rFonts w:eastAsia="Times New Roman" w:cs="Times New Roman"/>
+          <w:b/>
+          <w:sz w:val="28"/>
+        </w:rPr>
+        <w:t>A2.  Administrador sem permissão</w:t>
+      </w:r>
+    </w:p>
+    <w:p>
+      <w:pPr>
+        <w:numPr>
+          <w:ilvl w:val="0"/>
+          <w:numId w:val="7"/>
+        </w:numPr>
+        <w:ind w:left="360" w:hanging="360"/>
+        <w:rPr>
+          <w:rFonts w:eastAsia="Times New Roman" w:cs="Times New Roman"/>
+          <w:sz w:val="28"/>
+        </w:rPr>
+      </w:pPr>
+      <w:r>
+        <w:rPr>
+          <w:rFonts w:eastAsia="Times New Roman" w:cs="Times New Roman"/>
+          <w:sz w:val="28"/>
+        </w:rPr>
+        <w:t>O sistema informa que não é permitido alterar dados dos funcionários</w:t>
+      </w:r>
+    </w:p>
+    <w:p>
+      <w:pPr>
+        <w:numPr>
+          <w:ilvl w:val="0"/>
+          <w:numId w:val="7"/>
+        </w:numPr>
+        <w:ind w:left="360" w:hanging="360"/>
+        <w:rPr>
+          <w:rFonts w:eastAsia="Times New Roman" w:cs="Times New Roman"/>
+          <w:sz w:val="28"/>
+        </w:rPr>
+      </w:pPr>
+      <w:r>
+        <w:rPr>
+          <w:rFonts w:eastAsia="Times New Roman" w:cs="Times New Roman"/>
+          <w:sz w:val="28"/>
+        </w:rPr>
+        <w:t>O sistema mostra a opção "consultar funcionário"</w:t>
+      </w:r>
+    </w:p>
+    <w:p>
+      <w:pPr>
+        <w:numPr>
+          <w:ilvl w:val="0"/>
+          <w:numId w:val="7"/>
+        </w:numPr>
+        <w:ind w:left="360" w:hanging="360"/>
+        <w:rPr>
+          <w:rFonts w:eastAsia="Times New Roman" w:cs="Times New Roman"/>
+          <w:sz w:val="28"/>
+        </w:rPr>
+      </w:pPr>
+      <w:r>
+        <w:rPr>
+          <w:rFonts w:eastAsia="Times New Roman" w:cs="Times New Roman"/>
+          <w:sz w:val="28"/>
+        </w:rPr>
+        <w:t>O Administrador seleciona a opção de consulta</w:t>
+      </w:r>
+    </w:p>
+    <w:p>
+      <w:pPr>
+        <w:numPr>
+          <w:ilvl w:val="0"/>
+          <w:numId w:val="7"/>
+        </w:numPr>
+        <w:ind w:left="360" w:hanging="360"/>
+        <w:rPr>
+          <w:rFonts w:eastAsia="Times New Roman" w:cs="Times New Roman"/>
+          <w:sz w:val="28"/>
+        </w:rPr>
+      </w:pPr>
+      <w:r>
+        <w:rPr>
+          <w:rFonts w:eastAsia="Times New Roman" w:cs="Times New Roman"/>
+          <w:sz w:val="28"/>
+        </w:rPr>
+        <w:t>Sistema exibe a tela de consulta da clínica para o usuário;</w:t>
+      </w:r>
+    </w:p>
+    <w:p>
+      <w:pPr>
+        <w:numPr>
+          <w:ilvl w:val="0"/>
+          <w:numId w:val="7"/>
+        </w:numPr>
+        <w:ind w:left="360" w:hanging="360"/>
+        <w:rPr>
+          <w:rFonts w:eastAsia="Times New Roman" w:cs="Times New Roman"/>
+          <w:sz w:val="28"/>
+        </w:rPr>
+      </w:pPr>
+      <w:r>
+        <w:rPr>
+          <w:rFonts w:eastAsia="Times New Roman" w:cs="Times New Roman"/>
+          <w:sz w:val="28"/>
+        </w:rPr>
+        <w:t>Usuário visualiza os dados da clínica e seleciona sair.</w:t>
+      </w:r>
+    </w:p>
+    <w:p>
+      <w:pPr>
+        <w:rPr>
+          <w:rFonts w:eastAsia="Times New Roman" w:cs="Times New Roman"/>
+          <w:b/>
+          <w:sz w:val="28"/>
+        </w:rPr>
+      </w:pPr>
+    </w:p>
+    <w:p>
+      <w:pPr>
+        <w:rPr>
+          <w:rFonts w:eastAsia="Times New Roman" w:cs="Times New Roman"/>
+          <w:b/>
+          <w:sz w:val="28"/>
+        </w:rPr>
+      </w:pPr>
+    </w:p>
+    <w:p>
+      <w:pPr>
+        <w:rPr>
+          <w:rFonts w:eastAsia="Times New Roman" w:cs="Times New Roman"/>
+          <w:sz w:val="28"/>
+        </w:rPr>
+      </w:pPr>
+      <w:r>
+        <w:rPr>
+          <w:rFonts w:eastAsia="Times New Roman" w:cs="Times New Roman"/>
+          <w:b/>
+          <w:sz w:val="28"/>
+        </w:rPr>
+        <w:lastRenderedPageBreak/>
+        <w:t>A3. Alerta de exclusão</w:t>
+      </w:r>
+    </w:p>
+    <w:p>
+      <w:pPr>
+        <w:numPr>
+          <w:ilvl w:val="0"/>
+          <w:numId w:val="8"/>
+        </w:numPr>
+        <w:ind w:left="360" w:hanging="360"/>
+        <w:rPr>
+          <w:rFonts w:eastAsia="Times New Roman" w:cs="Times New Roman"/>
+          <w:sz w:val="28"/>
+        </w:rPr>
+      </w:pPr>
+      <w:r>
+        <w:rPr>
+          <w:rFonts w:eastAsia="Times New Roman" w:cs="Times New Roman"/>
+          <w:sz w:val="28"/>
+        </w:rPr>
+        <w:t>O Administrador clica em cancelar</w:t>
+      </w:r>
+    </w:p>
+    <w:p>
+      <w:pPr>
+        <w:numPr>
+          <w:ilvl w:val="0"/>
+          <w:numId w:val="8"/>
+        </w:numPr>
+        <w:ind w:left="426" w:hanging="426"/>
+        <w:rPr>
+          <w:rFonts w:eastAsia="Times New Roman" w:cs="Times New Roman"/>
+          <w:sz w:val="28"/>
+        </w:rPr>
+      </w:pPr>
+      <w:r>
+        <w:rPr>
+          <w:rFonts w:eastAsia="Times New Roman" w:cs="Times New Roman"/>
+          <w:sz w:val="28"/>
+        </w:rPr>
+        <w:t xml:space="preserve">Volta para passo </w:t>
+      </w:r>
+      <w:proofErr w:type="gramStart"/>
+      <w:r>
+        <w:rPr>
+          <w:rFonts w:eastAsia="Times New Roman" w:cs="Times New Roman"/>
+          <w:sz w:val="28"/>
+        </w:rPr>
+        <w:t>1</w:t>
+      </w:r>
+      <w:proofErr w:type="gramEnd"/>
+      <w:r>
+        <w:rPr>
+          <w:rFonts w:eastAsia="Times New Roman" w:cs="Times New Roman"/>
+          <w:sz w:val="28"/>
+        </w:rPr>
+        <w:t xml:space="preserve"> do Fluxo Principal</w:t>
+      </w:r>
+    </w:p>
+    <w:p>
+      <w:pPr>
+        <w:rPr>
+          <w:rFonts w:eastAsia="Times New Roman" w:cs="Times New Roman"/>
+          <w:sz w:val="28"/>
+        </w:rPr>
+      </w:pPr>
+      <w:r>
+        <w:rPr>
+          <w:rFonts w:eastAsia="Times New Roman" w:cs="Times New Roman"/>
+          <w:b/>
+          <w:sz w:val="28"/>
+        </w:rPr>
+        <w:t>A4. Não é permitido excluir</w:t>
+      </w:r>
+    </w:p>
+    <w:p>
+      <w:pPr>
+        <w:numPr>
+          <w:ilvl w:val="0"/>
+          <w:numId w:val="8"/>
+        </w:numPr>
+        <w:ind w:left="360" w:hanging="360"/>
+        <w:rPr>
+          <w:rFonts w:eastAsia="Times New Roman" w:cs="Times New Roman"/>
+          <w:sz w:val="28"/>
+        </w:rPr>
+      </w:pPr>
+      <w:r>
+        <w:rPr>
+          <w:rFonts w:eastAsia="Times New Roman" w:cs="Times New Roman"/>
+          <w:sz w:val="28"/>
+        </w:rPr>
+        <w:t>O sistema informa que não é permitido excluir um funcionário que possui ligações com outros cadastros</w:t>
+      </w:r>
+    </w:p>
+    <w:p>
+      <w:pPr>
+        <w:numPr>
+          <w:ilvl w:val="0"/>
+          <w:numId w:val="8"/>
+        </w:numPr>
+        <w:ind w:left="360" w:hanging="360"/>
+        <w:rPr>
+          <w:rFonts w:eastAsia="Times New Roman" w:cs="Times New Roman"/>
+          <w:sz w:val="28"/>
+        </w:rPr>
+      </w:pPr>
+      <w:r>
+        <w:rPr>
+          <w:rFonts w:eastAsia="Times New Roman" w:cs="Times New Roman"/>
+          <w:sz w:val="28"/>
+        </w:rPr>
+        <w:t xml:space="preserve">Volta para passo </w:t>
+      </w:r>
+      <w:proofErr w:type="gramStart"/>
+      <w:r>
+        <w:rPr>
+          <w:rFonts w:eastAsia="Times New Roman" w:cs="Times New Roman"/>
+          <w:sz w:val="28"/>
+        </w:rPr>
+        <w:t>1</w:t>
+      </w:r>
+      <w:proofErr w:type="gramEnd"/>
+      <w:r>
+        <w:rPr>
+          <w:rFonts w:eastAsia="Times New Roman" w:cs="Times New Roman"/>
+          <w:sz w:val="28"/>
+        </w:rPr>
+        <w:t xml:space="preserve"> do Fluxo Principal</w:t>
+      </w:r>
+    </w:p>
+    <w:p>
+      <w:pPr>
+        <w:ind w:left="360"/>
+        <w:rPr>
+          <w:rFonts w:eastAsia="Times New Roman" w:cs="Times New Roman"/>
+          <w:sz w:val="28"/>
+        </w:rPr>
+      </w:pPr>
+    </w:p>
+    <w:p>
+      <w:pPr>
+        <w:rPr>
+          <w:rFonts w:eastAsia="Times New Roman" w:cs="Times New Roman"/>
+          <w:sz w:val="28"/>
+        </w:rPr>
+      </w:pPr>
+      <w:r>
+        <w:rPr>
+          <w:rFonts w:eastAsia="Times New Roman" w:cs="Times New Roman"/>
+          <w:b/>
+          <w:sz w:val="28"/>
+        </w:rPr>
+        <w:t>Pós-condições:</w:t>
+      </w:r>
       <w:r>
         <w:rPr>
           <w:rFonts w:eastAsia="Times New Roman" w:cs="Times New Roman"/>
@@ -558,594 +1122,13 @@
         </w:rPr>
         <w:t xml:space="preserve"> </w:t>
       </w:r>
-    </w:p>
-    <w:p>
-      <w:pPr>
-        <w:numPr>
-          <w:ilvl w:val="0"/>
-          <w:numId w:val="5"/>
-        </w:numPr>
-        <w:ind w:left="360" w:hanging="360"/>
-        <w:jc w:val="both"/>
-        <w:rPr>
-          <w:rFonts w:eastAsia="Times New Roman" w:cs="Times New Roman"/>
-          <w:sz w:val="28"/>
-        </w:rPr>
-      </w:pPr>
-      <w:r>
-        <w:rPr>
-          <w:rFonts w:eastAsia="Times New Roman" w:cs="Times New Roman"/>
-          <w:sz w:val="28"/>
-        </w:rPr>
-        <w:t>O sistema mostra alerta de confirmação de exclusão para o usuário; [A3</w:t>
-      </w:r>
-      <w:proofErr w:type="gramStart"/>
-      <w:r>
-        <w:rPr>
-          <w:rFonts w:eastAsia="Times New Roman" w:cs="Times New Roman"/>
-          <w:sz w:val="28"/>
-        </w:rPr>
-        <w:t>]</w:t>
-      </w:r>
-      <w:proofErr w:type="gramEnd"/>
-    </w:p>
-    <w:p>
-      <w:pPr>
-        <w:numPr>
-          <w:ilvl w:val="0"/>
-          <w:numId w:val="5"/>
-        </w:numPr>
-        <w:ind w:left="360" w:hanging="360"/>
-        <w:jc w:val="both"/>
-        <w:rPr>
-          <w:rFonts w:eastAsia="Times New Roman" w:cs="Times New Roman"/>
-          <w:sz w:val="28"/>
-        </w:rPr>
-      </w:pPr>
-      <w:r>
-        <w:rPr>
-          <w:rFonts w:eastAsia="Times New Roman" w:cs="Times New Roman"/>
-          <w:sz w:val="28"/>
-        </w:rPr>
-        <w:t>O Administrador seleciona "continuar"</w:t>
-      </w:r>
-    </w:p>
-    <w:p>
-      <w:pPr>
-        <w:numPr>
-          <w:ilvl w:val="0"/>
-          <w:numId w:val="5"/>
-        </w:numPr>
-        <w:ind w:left="360" w:hanging="360"/>
-        <w:jc w:val="both"/>
-        <w:rPr>
-          <w:rFonts w:eastAsia="Times New Roman" w:cs="Times New Roman"/>
-          <w:sz w:val="28"/>
-        </w:rPr>
-      </w:pPr>
-      <w:proofErr w:type="gramStart"/>
-      <w:r>
-        <w:rPr>
-          <w:rFonts w:eastAsia="Times New Roman" w:cs="Times New Roman"/>
-          <w:sz w:val="28"/>
-        </w:rPr>
-        <w:t>O sistema excluí</w:t>
-      </w:r>
-      <w:proofErr w:type="gramEnd"/>
-      <w:r>
-        <w:rPr>
-          <w:rFonts w:eastAsia="Times New Roman" w:cs="Times New Roman"/>
-          <w:sz w:val="28"/>
-        </w:rPr>
-        <w:t xml:space="preserve"> o cadastro do funcionário [A4]</w:t>
-      </w:r>
-    </w:p>
-    <w:p>
-      <w:pPr>
-        <w:numPr>
-          <w:ilvl w:val="0"/>
-          <w:numId w:val="5"/>
-        </w:numPr>
-        <w:ind w:left="360" w:hanging="360"/>
-        <w:jc w:val="both"/>
-        <w:rPr>
-          <w:rFonts w:eastAsia="Times New Roman" w:cs="Times New Roman"/>
-          <w:sz w:val="28"/>
-        </w:rPr>
-      </w:pPr>
-      <w:r>
-        <w:rPr>
-          <w:rFonts w:eastAsia="Times New Roman" w:cs="Times New Roman"/>
-          <w:sz w:val="28"/>
-        </w:rPr>
-        <w:t>O sistema volta para a tela de pesquisa de funcionários</w:t>
-      </w:r>
-    </w:p>
-    <w:p>
-      <w:pPr>
-        <w:numPr>
-          <w:ilvl w:val="0"/>
-          <w:numId w:val="5"/>
-        </w:numPr>
-        <w:ind w:left="360" w:hanging="360"/>
-        <w:jc w:val="both"/>
-        <w:rPr>
-          <w:rFonts w:eastAsia="Times New Roman" w:cs="Times New Roman"/>
-          <w:sz w:val="28"/>
-        </w:rPr>
-      </w:pPr>
-      <w:r>
-        <w:rPr>
-          <w:rFonts w:eastAsia="Times New Roman" w:cs="Times New Roman"/>
-          <w:sz w:val="28"/>
-        </w:rPr>
-        <w:t xml:space="preserve"> Fim do caso de uso</w:t>
-      </w:r>
-    </w:p>
-    <w:p>
-      <w:pPr>
-        <w:jc w:val="both"/>
-        <w:rPr>
-          <w:rFonts w:eastAsia="Times New Roman" w:cs="Times New Roman"/>
-          <w:b/>
-          <w:sz w:val="28"/>
-          <w:u w:val="single"/>
-        </w:rPr>
-      </w:pPr>
-      <w:r>
-        <w:rPr>
-          <w:rFonts w:eastAsia="Times New Roman" w:cs="Times New Roman"/>
-          <w:b/>
-          <w:sz w:val="28"/>
-          <w:u w:val="single"/>
-        </w:rPr>
-        <w:t>Fluxos Alternativos:</w:t>
-      </w:r>
-    </w:p>
-    <w:p>
-      <w:pPr>
-        <w:jc w:val="both"/>
-        <w:rPr>
-          <w:rFonts w:eastAsia="Times New Roman" w:cs="Times New Roman"/>
-          <w:b/>
-          <w:sz w:val="28"/>
-        </w:rPr>
-      </w:pPr>
-      <w:r>
-        <w:rPr>
-          <w:rFonts w:eastAsia="Times New Roman" w:cs="Times New Roman"/>
-          <w:b/>
-          <w:sz w:val="28"/>
-        </w:rPr>
-        <w:t>A1. Falta de dados</w:t>
-      </w:r>
-    </w:p>
-    <w:p>
-      <w:pPr>
-        <w:numPr>
-          <w:ilvl w:val="0"/>
-          <w:numId w:val="6"/>
-        </w:numPr>
-        <w:ind w:left="720" w:hanging="360"/>
-        <w:jc w:val="both"/>
-        <w:rPr>
-          <w:rFonts w:eastAsia="Times New Roman" w:cs="Times New Roman"/>
-          <w:sz w:val="28"/>
-        </w:rPr>
-      </w:pPr>
-      <w:r>
-        <w:rPr>
-          <w:rFonts w:eastAsia="Times New Roman" w:cs="Times New Roman"/>
-          <w:sz w:val="28"/>
-        </w:rPr>
-        <w:t>O sistema informa que algum item obrigatório do cadastro não for informado</w:t>
-      </w:r>
-    </w:p>
-    <w:p>
-      <w:pPr>
-        <w:numPr>
-          <w:ilvl w:val="0"/>
-          <w:numId w:val="6"/>
-        </w:numPr>
-        <w:ind w:left="720" w:hanging="360"/>
-        <w:jc w:val="both"/>
-        <w:rPr>
-          <w:rFonts w:eastAsia="Times New Roman" w:cs="Times New Roman"/>
-          <w:sz w:val="28"/>
-        </w:rPr>
-      </w:pPr>
-      <w:r>
-        <w:rPr>
-          <w:rFonts w:eastAsia="Times New Roman" w:cs="Times New Roman"/>
-          <w:sz w:val="28"/>
-        </w:rPr>
-        <w:t xml:space="preserve">O Sistema informa ao usuário estes itens </w:t>
-      </w:r>
-    </w:p>
-    <w:p>
-      <w:pPr>
-        <w:numPr>
-          <w:ilvl w:val="0"/>
-          <w:numId w:val="6"/>
-        </w:numPr>
-        <w:ind w:left="360" w:hanging="360"/>
-        <w:jc w:val="both"/>
-        <w:rPr>
-          <w:rFonts w:eastAsia="Times New Roman" w:cs="Times New Roman"/>
-          <w:sz w:val="28"/>
-        </w:rPr>
-      </w:pPr>
-      <w:r>
-        <w:rPr>
-          <w:rFonts w:eastAsia="Times New Roman" w:cs="Times New Roman"/>
-          <w:sz w:val="28"/>
-        </w:rPr>
-        <w:t>O sistema</w:t>
-      </w:r>
-      <w:proofErr w:type="gramStart"/>
-      <w:r>
-        <w:rPr>
-          <w:rFonts w:eastAsia="Times New Roman" w:cs="Times New Roman"/>
-          <w:sz w:val="28"/>
-        </w:rPr>
-        <w:t xml:space="preserve">  </w:t>
-      </w:r>
-      <w:proofErr w:type="gramEnd"/>
-      <w:r>
-        <w:rPr>
-          <w:rFonts w:eastAsia="Times New Roman" w:cs="Times New Roman"/>
-          <w:sz w:val="28"/>
-        </w:rPr>
-        <w:t>retorna para a tela de cadastro</w:t>
-      </w:r>
-    </w:p>
-    <w:p>
-      <w:pPr>
-        <w:numPr>
-          <w:ilvl w:val="0"/>
-          <w:numId w:val="6"/>
-        </w:numPr>
-        <w:ind w:left="360" w:hanging="360"/>
-        <w:jc w:val="both"/>
-        <w:rPr>
-          <w:rFonts w:eastAsia="Times New Roman" w:cs="Times New Roman"/>
-          <w:sz w:val="28"/>
-        </w:rPr>
-      </w:pPr>
-      <w:r>
-        <w:rPr>
-          <w:rFonts w:eastAsia="Times New Roman" w:cs="Times New Roman"/>
-          <w:sz w:val="28"/>
-        </w:rPr>
-        <w:t xml:space="preserve">Volta para passo </w:t>
-      </w:r>
-      <w:proofErr w:type="gramStart"/>
-      <w:r>
-        <w:rPr>
-          <w:rFonts w:eastAsia="Times New Roman" w:cs="Times New Roman"/>
-          <w:sz w:val="28"/>
-        </w:rPr>
-        <w:t>2</w:t>
-      </w:r>
-      <w:proofErr w:type="gramEnd"/>
-      <w:r>
-        <w:rPr>
-          <w:rFonts w:eastAsia="Times New Roman" w:cs="Times New Roman"/>
-          <w:sz w:val="28"/>
-        </w:rPr>
-        <w:t xml:space="preserve"> do Fluxo Principal</w:t>
-      </w:r>
-    </w:p>
-    <w:p>
-      <w:pPr>
-        <w:jc w:val="both"/>
-        <w:rPr>
-          <w:rFonts w:eastAsia="Times New Roman" w:cs="Times New Roman"/>
-          <w:b/>
-          <w:sz w:val="28"/>
-        </w:rPr>
-      </w:pPr>
-      <w:r>
-        <w:rPr>
-          <w:rFonts w:eastAsia="Times New Roman" w:cs="Times New Roman"/>
-          <w:b/>
-          <w:sz w:val="28"/>
-        </w:rPr>
-        <w:t>A2.  Administrador sem permissão</w:t>
-      </w:r>
-    </w:p>
-    <w:p>
-      <w:pPr>
-        <w:numPr>
-          <w:ilvl w:val="0"/>
-          <w:numId w:val="7"/>
-        </w:numPr>
-        <w:ind w:left="360" w:hanging="360"/>
-        <w:jc w:val="both"/>
-        <w:rPr>
-          <w:rFonts w:eastAsia="Times New Roman" w:cs="Times New Roman"/>
-          <w:sz w:val="28"/>
-        </w:rPr>
-      </w:pPr>
-      <w:r>
-        <w:rPr>
-          <w:rFonts w:eastAsia="Times New Roman" w:cs="Times New Roman"/>
-          <w:sz w:val="28"/>
-        </w:rPr>
-        <w:t>O sistema informa que não é permitido alterar dados dos funcionários</w:t>
-      </w:r>
-    </w:p>
-    <w:p>
-      <w:pPr>
-        <w:numPr>
-          <w:ilvl w:val="0"/>
-          <w:numId w:val="7"/>
-        </w:numPr>
-        <w:ind w:left="360" w:hanging="360"/>
-        <w:jc w:val="both"/>
-        <w:rPr>
-          <w:rFonts w:eastAsia="Times New Roman" w:cs="Times New Roman"/>
-          <w:sz w:val="28"/>
-        </w:rPr>
-      </w:pPr>
-      <w:r>
-        <w:rPr>
-          <w:rFonts w:eastAsia="Times New Roman" w:cs="Times New Roman"/>
-          <w:sz w:val="28"/>
-        </w:rPr>
-        <w:t>O sistema mostra a opção "consultar funcionário"</w:t>
-      </w:r>
-    </w:p>
-    <w:p>
-      <w:pPr>
-        <w:numPr>
-          <w:ilvl w:val="0"/>
-          <w:numId w:val="7"/>
-        </w:numPr>
-        <w:ind w:left="360" w:hanging="360"/>
-        <w:jc w:val="both"/>
-        <w:rPr>
-          <w:rFonts w:eastAsia="Times New Roman" w:cs="Times New Roman"/>
-          <w:sz w:val="28"/>
-        </w:rPr>
-      </w:pPr>
-      <w:r>
-        <w:rPr>
-          <w:rFonts w:eastAsia="Times New Roman" w:cs="Times New Roman"/>
-          <w:sz w:val="28"/>
-        </w:rPr>
-        <w:t>O Administrador seleciona a opção de consulta</w:t>
-      </w:r>
-    </w:p>
-    <w:p>
-      <w:pPr>
-        <w:numPr>
-          <w:ilvl w:val="0"/>
-          <w:numId w:val="7"/>
-        </w:numPr>
-        <w:ind w:left="360" w:hanging="360"/>
-        <w:jc w:val="both"/>
-        <w:rPr>
-          <w:rFonts w:eastAsia="Times New Roman" w:cs="Times New Roman"/>
-          <w:sz w:val="28"/>
-        </w:rPr>
-      </w:pPr>
-      <w:r>
-        <w:rPr>
-          <w:rFonts w:eastAsia="Times New Roman" w:cs="Times New Roman"/>
-          <w:sz w:val="28"/>
-        </w:rPr>
-        <w:t>Sistema exibe a tela de consulta da clínica para o usuário;</w:t>
-      </w:r>
-    </w:p>
-    <w:p>
-      <w:pPr>
-        <w:numPr>
-          <w:ilvl w:val="0"/>
-          <w:numId w:val="7"/>
-        </w:numPr>
-        <w:ind w:left="360" w:hanging="360"/>
-        <w:jc w:val="both"/>
-        <w:rPr>
-          <w:rFonts w:eastAsia="Times New Roman" w:cs="Times New Roman"/>
-          <w:sz w:val="28"/>
-        </w:rPr>
-      </w:pPr>
-      <w:r>
-        <w:rPr>
-          <w:rFonts w:eastAsia="Times New Roman" w:cs="Times New Roman"/>
-          <w:sz w:val="28"/>
-        </w:rPr>
-        <w:t>Usuário visualiza os dados da clínica e seleciona sair.</w:t>
-      </w:r>
-    </w:p>
-    <w:p>
-      <w:pPr>
-        <w:jc w:val="both"/>
-        <w:rPr>
-          <w:rFonts w:eastAsia="Times New Roman" w:cs="Times New Roman"/>
-          <w:sz w:val="28"/>
-        </w:rPr>
-      </w:pPr>
-      <w:r>
-        <w:rPr>
-          <w:rFonts w:eastAsia="Times New Roman" w:cs="Times New Roman"/>
-          <w:b/>
-          <w:sz w:val="28"/>
-        </w:rPr>
-        <w:t>A3. Alerta de exclusão</w:t>
-      </w:r>
-    </w:p>
-    <w:p>
-      <w:pPr>
-        <w:numPr>
-          <w:ilvl w:val="0"/>
-          <w:numId w:val="8"/>
-        </w:numPr>
-        <w:ind w:left="360" w:hanging="360"/>
-        <w:jc w:val="both"/>
-        <w:rPr>
-          <w:rFonts w:eastAsia="Times New Roman" w:cs="Times New Roman"/>
-          <w:sz w:val="28"/>
-        </w:rPr>
-      </w:pPr>
-      <w:r>
-        <w:rPr>
-          <w:rFonts w:eastAsia="Times New Roman" w:cs="Times New Roman"/>
-          <w:sz w:val="28"/>
-        </w:rPr>
-        <w:t>O Administrador clica em cancelar</w:t>
-      </w:r>
-    </w:p>
-    <w:p>
-      <w:pPr>
-        <w:numPr>
-          <w:ilvl w:val="0"/>
-          <w:numId w:val="8"/>
-        </w:numPr>
-        <w:ind w:left="360" w:hanging="360"/>
-        <w:rPr>
-          <w:rFonts w:eastAsia="Times New Roman" w:cs="Times New Roman"/>
-          <w:sz w:val="28"/>
-        </w:rPr>
-      </w:pPr>
-      <w:r>
-        <w:rPr>
-          <w:rFonts w:eastAsia="Times New Roman" w:cs="Times New Roman"/>
-          <w:sz w:val="28"/>
-        </w:rPr>
-        <w:lastRenderedPageBreak/>
-        <w:t xml:space="preserve">Volta para passo </w:t>
-      </w:r>
-      <w:proofErr w:type="gramStart"/>
-      <w:r>
-        <w:rPr>
-          <w:rFonts w:eastAsia="Times New Roman" w:cs="Times New Roman"/>
-          <w:sz w:val="28"/>
-        </w:rPr>
-        <w:t>1</w:t>
-      </w:r>
-      <w:proofErr w:type="gramEnd"/>
-      <w:r>
-        <w:rPr>
-          <w:rFonts w:eastAsia="Times New Roman" w:cs="Times New Roman"/>
-          <w:sz w:val="28"/>
-        </w:rPr>
-        <w:t xml:space="preserve"> do Fluxo Principal</w:t>
-      </w:r>
-      <w:r>
-        <w:rPr>
-          <w:rFonts w:eastAsia="Times New Roman" w:cs="Times New Roman"/>
-          <w:sz w:val="28"/>
-        </w:rPr>
-        <w:br/>
-      </w:r>
-      <w:r>
-        <w:rPr>
-          <w:rFonts w:eastAsia="Times New Roman" w:cs="Times New Roman"/>
-          <w:sz w:val="28"/>
-        </w:rPr>
-        <w:br/>
-      </w:r>
-      <w:r>
-        <w:rPr>
-          <w:rFonts w:eastAsia="Times New Roman" w:cs="Times New Roman"/>
-          <w:b/>
-          <w:sz w:val="28"/>
-        </w:rPr>
-        <w:t>A4. Não é permitido excluir</w:t>
-      </w:r>
-    </w:p>
-    <w:p>
-      <w:pPr>
-        <w:numPr>
-          <w:ilvl w:val="0"/>
-          <w:numId w:val="8"/>
-        </w:numPr>
-        <w:ind w:left="360" w:hanging="360"/>
-        <w:jc w:val="both"/>
-        <w:rPr>
-          <w:rFonts w:eastAsia="Times New Roman" w:cs="Times New Roman"/>
-          <w:sz w:val="28"/>
-        </w:rPr>
-      </w:pPr>
-      <w:r>
-        <w:rPr>
-          <w:rFonts w:eastAsia="Times New Roman" w:cs="Times New Roman"/>
-          <w:sz w:val="28"/>
-        </w:rPr>
-        <w:t>O sistema informa que não é permitido excluir um funcionário que possui ligações com outros cadastros</w:t>
-      </w:r>
-    </w:p>
-    <w:p>
-      <w:pPr>
-        <w:numPr>
-          <w:ilvl w:val="0"/>
-          <w:numId w:val="8"/>
-        </w:numPr>
-        <w:ind w:left="360" w:hanging="360"/>
-        <w:jc w:val="both"/>
-        <w:rPr>
-          <w:rFonts w:eastAsia="Times New Roman" w:cs="Times New Roman"/>
-          <w:sz w:val="28"/>
-        </w:rPr>
-      </w:pPr>
-      <w:r>
-        <w:rPr>
-          <w:rFonts w:eastAsia="Times New Roman" w:cs="Times New Roman"/>
-          <w:sz w:val="28"/>
-        </w:rPr>
-        <w:t xml:space="preserve">Volta para passo </w:t>
-      </w:r>
-      <w:proofErr w:type="gramStart"/>
-      <w:r>
-        <w:rPr>
-          <w:rFonts w:eastAsia="Times New Roman" w:cs="Times New Roman"/>
-          <w:sz w:val="28"/>
-        </w:rPr>
-        <w:t>1</w:t>
-      </w:r>
-      <w:proofErr w:type="gramEnd"/>
-      <w:r>
-        <w:rPr>
-          <w:rFonts w:eastAsia="Times New Roman" w:cs="Times New Roman"/>
-          <w:sz w:val="28"/>
-        </w:rPr>
-        <w:t xml:space="preserve"> do Fluxo Principal</w:t>
-      </w:r>
-    </w:p>
-    <w:p>
-      <w:pPr>
-        <w:jc w:val="both"/>
-        <w:rPr>
-          <w:rFonts w:eastAsia="Times New Roman" w:cs="Times New Roman"/>
-          <w:sz w:val="28"/>
-        </w:rPr>
-      </w:pPr>
-      <w:r>
-        <w:rPr>
-          <w:rFonts w:eastAsia="Times New Roman" w:cs="Times New Roman"/>
-          <w:b/>
-          <w:sz w:val="28"/>
-        </w:rPr>
-        <w:t>Pós-condições:</w:t>
-      </w:r>
-      <w:r>
-        <w:rPr>
-          <w:rFonts w:eastAsia="Times New Roman" w:cs="Times New Roman"/>
-          <w:sz w:val="28"/>
-        </w:rPr>
-        <w:t xml:space="preserve"> </w:t>
-      </w:r>
-      <w:proofErr w:type="spellStart"/>
-      <w:r>
-        <w:rPr>
-          <w:rFonts w:eastAsia="Times New Roman" w:cs="Times New Roman"/>
-          <w:sz w:val="28"/>
-        </w:rPr>
-        <w:t>Nao</w:t>
-      </w:r>
-      <w:proofErr w:type="spellEnd"/>
+      <w:r>
+        <w:rPr>
+          <w:rFonts w:eastAsia="Times New Roman" w:cs="Times New Roman"/>
+          <w:sz w:val="28"/>
+        </w:rPr>
+        <w:t>Não</w:t>
+      </w:r>
       <w:r>
         <w:rPr>
           <w:rFonts w:eastAsia="Times New Roman" w:cs="Times New Roman"/>
@@ -1156,7 +1139,6 @@
     </w:p>
     <w:p>
       <w:pPr>
-        <w:jc w:val="both"/>
         <w:rPr>
           <w:rFonts w:eastAsia="Times New Roman" w:cs="Times New Roman"/>
           <w:b/>
@@ -1179,7 +1161,6 @@
           <w:numId w:val="9"/>
         </w:numPr>
         <w:ind w:left="360" w:hanging="360"/>
-        <w:jc w:val="both"/>
         <w:rPr>
           <w:rFonts w:eastAsia="Times New Roman" w:cs="Times New Roman"/>
           <w:sz w:val="28"/>
@@ -1200,7 +1181,6 @@
           <w:numId w:val="9"/>
         </w:numPr>
         <w:ind w:left="360" w:hanging="360"/>
-        <w:jc w:val="both"/>
         <w:rPr>
           <w:rFonts w:eastAsia="Times New Roman" w:cs="Times New Roman"/>
           <w:sz w:val="28"/>
@@ -1221,7 +1201,6 @@
           <w:numId w:val="9"/>
         </w:numPr>
         <w:ind w:left="360" w:hanging="360"/>
-        <w:jc w:val="both"/>
         <w:rPr>
           <w:rFonts w:eastAsia="Times New Roman" w:cs="Times New Roman"/>
           <w:sz w:val="28"/>
@@ -1248,6 +1227,57 @@
 <file path=word/numbering.xml><?xml version="1.0" encoding="utf-8"?>
 <w:numbering xmlns:ve="http://schemas.openxmlformats.org/markup-compatibility/2006" xmlns:o="urn:schemas-microsoft-com:office:office" xmlns:r="http://schemas.openxmlformats.org/officeDocument/2006/relationships" xmlns:m="http://schemas.openxmlformats.org/officeDocument/2006/math" xmlns:v="urn:schemas-microsoft-com:vml" xmlns:wp="http://schemas.openxmlformats.org/drawingml/2006/wordprocessingDrawing" xmlns:w10="urn:schemas-microsoft-com:office:word" xmlns:w="http://schemas.openxmlformats.org/wordprocessingml/2006/main" xmlns:wne="http://schemas.microsoft.com/office/word/2006/wordml">
   <w:abstractNum w:abstractNumId="0">
+    <w:nsid w:val="11FF21A9"/>
+    <w:multiLevelType w:val="multilevel"/>
+    <w:tmpl w:val="29AE57B0"/>
+    <w:lvl w:ilvl="0">
+      <w:start w:val="1"/>
+      <w:numFmt w:val="decimal"/>
+      <w:lvlText w:val="%1."/>
+      <w:lvlJc w:val="left"/>
+    </w:lvl>
+    <w:lvl w:ilvl="1">
+      <w:numFmt w:val="decimal"/>
+      <w:lvlText w:val=""/>
+      <w:lvlJc w:val="left"/>
+    </w:lvl>
+    <w:lvl w:ilvl="2">
+      <w:numFmt w:val="decimal"/>
+      <w:lvlText w:val=""/>
+      <w:lvlJc w:val="left"/>
+    </w:lvl>
+    <w:lvl w:ilvl="3">
+      <w:numFmt w:val="decimal"/>
+      <w:lvlText w:val=""/>
+      <w:lvlJc w:val="left"/>
+    </w:lvl>
+    <w:lvl w:ilvl="4">
+      <w:numFmt w:val="decimal"/>
+      <w:lvlText w:val=""/>
+      <w:lvlJc w:val="left"/>
+    </w:lvl>
+    <w:lvl w:ilvl="5">
+      <w:numFmt w:val="decimal"/>
+      <w:lvlText w:val=""/>
+      <w:lvlJc w:val="left"/>
+    </w:lvl>
+    <w:lvl w:ilvl="6">
+      <w:numFmt w:val="decimal"/>
+      <w:lvlText w:val=""/>
+      <w:lvlJc w:val="left"/>
+    </w:lvl>
+    <w:lvl w:ilvl="7">
+      <w:numFmt w:val="decimal"/>
+      <w:lvlText w:val=""/>
+      <w:lvlJc w:val="left"/>
+    </w:lvl>
+    <w:lvl w:ilvl="8">
+      <w:numFmt w:val="decimal"/>
+      <w:lvlText w:val=""/>
+      <w:lvlJc w:val="left"/>
+    </w:lvl>
+  </w:abstractNum>
+  <w:abstractNum w:abstractNumId="1">
     <w:nsid w:val="18232D0A"/>
     <w:multiLevelType w:val="multilevel"/>
     <w:tmpl w:val="41C6BCC4"/>
@@ -1298,7 +1328,7 @@
       <w:lvlJc w:val="left"/>
     </w:lvl>
   </w:abstractNum>
-  <w:abstractNum w:abstractNumId="1">
+  <w:abstractNum w:abstractNumId="2">
     <w:nsid w:val="20D70685"/>
     <w:multiLevelType w:val="multilevel"/>
     <w:tmpl w:val="B0F89C12"/>
@@ -1349,7 +1379,7 @@
       <w:lvlJc w:val="left"/>
     </w:lvl>
   </w:abstractNum>
-  <w:abstractNum w:abstractNumId="2">
+  <w:abstractNum w:abstractNumId="3">
     <w:nsid w:val="298E742C"/>
     <w:multiLevelType w:val="multilevel"/>
     <w:tmpl w:val="2B8E66E6"/>
@@ -1400,7 +1430,7 @@
       <w:lvlJc w:val="left"/>
     </w:lvl>
   </w:abstractNum>
-  <w:abstractNum w:abstractNumId="3">
+  <w:abstractNum w:abstractNumId="4">
     <w:nsid w:val="5B1F7179"/>
     <w:multiLevelType w:val="multilevel"/>
     <w:tmpl w:val="DF62628C"/>
@@ -1451,7 +1481,7 @@
       <w:lvlJc w:val="left"/>
     </w:lvl>
   </w:abstractNum>
-  <w:abstractNum w:abstractNumId="4">
+  <w:abstractNum w:abstractNumId="5">
     <w:nsid w:val="63EE61AF"/>
     <w:multiLevelType w:val="multilevel"/>
     <w:tmpl w:val="61C8A60A"/>
@@ -1502,7 +1532,7 @@
       <w:lvlJc w:val="left"/>
     </w:lvl>
   </w:abstractNum>
-  <w:abstractNum w:abstractNumId="5">
+  <w:abstractNum w:abstractNumId="6">
     <w:nsid w:val="6643622A"/>
     <w:multiLevelType w:val="multilevel"/>
     <w:tmpl w:val="69D813EC"/>
@@ -1553,7 +1583,7 @@
       <w:lvlJc w:val="left"/>
     </w:lvl>
   </w:abstractNum>
-  <w:abstractNum w:abstractNumId="6">
+  <w:abstractNum w:abstractNumId="7">
     <w:nsid w:val="667C7D5F"/>
     <w:multiLevelType w:val="multilevel"/>
     <w:tmpl w:val="00868076"/>
@@ -1604,7 +1634,7 @@
       <w:lvlJc w:val="left"/>
     </w:lvl>
   </w:abstractNum>
-  <w:abstractNum w:abstractNumId="7">
+  <w:abstractNum w:abstractNumId="8">
     <w:nsid w:val="7BE00105"/>
     <w:multiLevelType w:val="multilevel"/>
     <w:tmpl w:val="94B0B460"/>
@@ -1655,7 +1685,7 @@
       <w:lvlJc w:val="left"/>
     </w:lvl>
   </w:abstractNum>
-  <w:abstractNum w:abstractNumId="8">
+  <w:abstractNum w:abstractNumId="9">
     <w:nsid w:val="7FA4190D"/>
     <w:multiLevelType w:val="multilevel"/>
     <w:tmpl w:val="839C7068"/>
@@ -1707,31 +1737,34 @@
     </w:lvl>
   </w:abstractNum>
   <w:num w:numId="1">
+    <w:abstractNumId w:val="5"/>
+  </w:num>
+  <w:num w:numId="2">
+    <w:abstractNumId w:val="7"/>
+  </w:num>
+  <w:num w:numId="3">
+    <w:abstractNumId w:val="2"/>
+  </w:num>
+  <w:num w:numId="4">
+    <w:abstractNumId w:val="3"/>
+  </w:num>
+  <w:num w:numId="5">
+    <w:abstractNumId w:val="1"/>
+  </w:num>
+  <w:num w:numId="6">
     <w:abstractNumId w:val="4"/>
   </w:num>
-  <w:num w:numId="2">
+  <w:num w:numId="7">
     <w:abstractNumId w:val="6"/>
   </w:num>
-  <w:num w:numId="3">
-    <w:abstractNumId w:val="1"/>
+  <w:num w:numId="8">
+    <w:abstractNumId w:val="9"/>
   </w:num>
-  <w:num w:numId="4">
-    <w:abstractNumId w:val="2"/>
-  </w:num>
-  <w:num w:numId="5">
-    <w:abstractNumId w:val="0"/>
-  </w:num>
-  <w:num w:numId="6">
-    <w:abstractNumId w:val="3"/>
-  </w:num>
-  <w:num w:numId="7">
-    <w:abstractNumId w:val="5"/>
-  </w:num>
-  <w:num w:numId="8">
+  <w:num w:numId="9">
     <w:abstractNumId w:val="8"/>
   </w:num>
-  <w:num w:numId="9">
-    <w:abstractNumId w:val="7"/>
+  <w:num w:numId="10">
+    <w:abstractNumId w:val="0"/>
   </w:num>
 </w:numbering>
 </file>

</xml_diff>